<commit_message>
added relational schema to doc
</commit_message>
<xml_diff>
--- a/working/DataBaseGroup21_Edited.docx
+++ b/working/DataBaseGroup21_Edited.docx
@@ -14,6 +14,456 @@
         </w:rPr>
         <w:t>Relational schema</w:t>
       </w:r>
+      <w:r>
+        <w:rPr>
+          <w:lang w:val="en-GB"/>
+        </w:rPr>
+        <w:t>:</w:t>
+      </w:r>
+    </w:p>
+    <w:p>
+      <w:pPr>
+        <w:rPr>
+          <w:lang w:val="en-GB"/>
+        </w:rPr>
+      </w:pPr>
+    </w:p>
+    <w:p>
+      <w:pPr>
+        <w:rPr>
+          <w:rFonts w:ascii="Times New Roman" w:eastAsia="Times New Roman" w:hAnsi="Times New Roman" w:cs="Times New Roman"/>
+          <w:lang w:eastAsia="en-IE"/>
+        </w:rPr>
+      </w:pPr>
+      <w:r>
+        <w:rPr>
+          <w:rFonts w:ascii="Arial" w:eastAsia="Times New Roman" w:hAnsi="Arial" w:cs="Arial"/>
+          <w:b/>
+          <w:bCs/>
+          <w:color w:val="000000"/>
+          <w:lang w:eastAsia="en-IE"/>
+        </w:rPr>
+        <w:t xml:space="preserve">BOLD: </w:t>
+      </w:r>
+      <w:r>
+        <w:rPr>
+          <w:rFonts w:ascii="Arial" w:eastAsia="Times New Roman" w:hAnsi="Arial" w:cs="Arial"/>
+          <w:color w:val="000000"/>
+          <w:lang w:eastAsia="en-IE"/>
+        </w:rPr>
+        <w:t>Foreign key</w:t>
+      </w:r>
+    </w:p>
+    <w:p>
+      <w:pPr>
+        <w:rPr>
+          <w:rFonts w:ascii="Times New Roman" w:eastAsia="Times New Roman" w:hAnsi="Times New Roman" w:cs="Times New Roman"/>
+          <w:lang w:eastAsia="en-IE"/>
+        </w:rPr>
+      </w:pPr>
+      <w:r>
+        <w:rPr>
+          <w:rFonts w:ascii="Arial" w:eastAsia="Times New Roman" w:hAnsi="Arial" w:cs="Arial"/>
+          <w:color w:val="000000"/>
+          <w:u w:val="single"/>
+          <w:lang w:eastAsia="en-IE"/>
+        </w:rPr>
+        <w:t xml:space="preserve">UNDERLINED: </w:t>
+      </w:r>
+      <w:r>
+        <w:rPr>
+          <w:rFonts w:ascii="Arial" w:eastAsia="Times New Roman" w:hAnsi="Arial" w:cs="Arial"/>
+          <w:color w:val="000000"/>
+          <w:lang w:eastAsia="en-IE"/>
+        </w:rPr>
+        <w:t>Primary key</w:t>
+      </w:r>
+    </w:p>
+    <w:p>
+      <w:pPr>
+        <w:rPr>
+          <w:rFonts w:ascii="Times New Roman" w:eastAsia="Times New Roman" w:hAnsi="Times New Roman" w:cs="Times New Roman"/>
+          <w:lang w:eastAsia="en-IE"/>
+        </w:rPr>
+      </w:pPr>
+    </w:p>
+    <w:p>
+      <w:pPr>
+        <w:numPr>
+          <w:ilvl w:val="0"/>
+          <w:numId w:val="2"/>
+        </w:numPr>
+        <w:textAlignment w:val="baseline"/>
+        <w:rPr>
+          <w:rFonts w:ascii="Arial" w:eastAsia="Times New Roman" w:hAnsi="Arial" w:cs="Arial"/>
+          <w:color w:val="000000"/>
+          <w:lang w:eastAsia="en-IE"/>
+        </w:rPr>
+      </w:pPr>
+      <w:r>
+        <w:rPr>
+          <w:rFonts w:ascii="Arial" w:eastAsia="Times New Roman" w:hAnsi="Arial" w:cs="Arial"/>
+          <w:color w:val="000000"/>
+          <w:lang w:eastAsia="en-IE"/>
+        </w:rPr>
+        <w:t>Room(</w:t>
+      </w:r>
+      <w:r>
+        <w:rPr>
+          <w:rFonts w:ascii="Arial" w:eastAsia="Times New Roman" w:hAnsi="Arial" w:cs="Arial"/>
+          <w:color w:val="000000"/>
+          <w:u w:val="single"/>
+          <w:lang w:eastAsia="en-IE"/>
+        </w:rPr>
+        <w:t>RoomNumber</w:t>
+      </w:r>
+      <w:r>
+        <w:rPr>
+          <w:rFonts w:ascii="Arial" w:eastAsia="Times New Roman" w:hAnsi="Arial" w:cs="Arial"/>
+          <w:color w:val="000000"/>
+          <w:lang w:eastAsia="en-IE"/>
+        </w:rPr>
+        <w:t>, RoomType, RoomCapacity, RoomAvailability, BasicPrice)</w:t>
+      </w:r>
+    </w:p>
+    <w:p>
+      <w:pPr>
+        <w:numPr>
+          <w:ilvl w:val="0"/>
+          <w:numId w:val="2"/>
+        </w:numPr>
+        <w:textAlignment w:val="baseline"/>
+        <w:rPr>
+          <w:rFonts w:ascii="Arial" w:eastAsia="Times New Roman" w:hAnsi="Arial" w:cs="Arial"/>
+          <w:color w:val="000000"/>
+          <w:lang w:eastAsia="en-IE"/>
+        </w:rPr>
+      </w:pPr>
+      <w:r>
+        <w:rPr>
+          <w:rFonts w:ascii="Arial" w:eastAsia="Times New Roman" w:hAnsi="Arial" w:cs="Arial"/>
+          <w:color w:val="000000"/>
+          <w:lang w:eastAsia="en-IE"/>
+        </w:rPr>
+        <w:t>BookedRooms</w:t>
+      </w:r>
+      <w:r>
+        <w:rPr>
+          <w:rFonts w:ascii="Arial" w:eastAsia="Times New Roman" w:hAnsi="Arial" w:cs="Arial"/>
+          <w:color w:val="000000"/>
+          <w:lang w:eastAsia="en-IE"/>
+        </w:rPr>
+        <w:t>(</w:t>
+      </w:r>
+      <w:r>
+        <w:rPr>
+          <w:rFonts w:ascii="Arial" w:eastAsia="Times New Roman" w:hAnsi="Arial" w:cs="Arial"/>
+          <w:b/>
+          <w:bCs/>
+          <w:color w:val="000000"/>
+          <w:lang w:eastAsia="en-IE"/>
+        </w:rPr>
+        <w:t>BookingID, RoomNumber</w:t>
+      </w:r>
+      <w:r>
+        <w:rPr>
+          <w:rFonts w:ascii="Arial" w:eastAsia="Times New Roman" w:hAnsi="Arial" w:cs="Arial"/>
+          <w:color w:val="000000"/>
+          <w:lang w:eastAsia="en-IE"/>
+        </w:rPr>
+        <w:t>)</w:t>
+      </w:r>
+    </w:p>
+    <w:p>
+      <w:pPr>
+        <w:numPr>
+          <w:ilvl w:val="0"/>
+          <w:numId w:val="2"/>
+        </w:numPr>
+        <w:textAlignment w:val="baseline"/>
+        <w:rPr>
+          <w:rFonts w:ascii="Arial" w:eastAsia="Times New Roman" w:hAnsi="Arial" w:cs="Arial"/>
+          <w:color w:val="000000"/>
+          <w:lang w:eastAsia="en-IE"/>
+        </w:rPr>
+      </w:pPr>
+      <w:r>
+        <w:rPr>
+          <w:rFonts w:ascii="Arial" w:eastAsia="Times New Roman" w:hAnsi="Arial" w:cs="Arial"/>
+          <w:color w:val="000000"/>
+          <w:lang w:eastAsia="en-IE"/>
+        </w:rPr>
+        <w:t>Booking(</w:t>
+      </w:r>
+      <w:r>
+        <w:rPr>
+          <w:rFonts w:ascii="Arial" w:eastAsia="Times New Roman" w:hAnsi="Arial" w:cs="Arial"/>
+          <w:color w:val="000000"/>
+          <w:u w:val="single"/>
+          <w:lang w:eastAsia="en-IE"/>
+        </w:rPr>
+        <w:t>BookingID</w:t>
+      </w:r>
+      <w:r>
+        <w:rPr>
+          <w:rFonts w:ascii="Arial" w:eastAsia="Times New Roman" w:hAnsi="Arial" w:cs="Arial"/>
+          <w:color w:val="000000"/>
+          <w:lang w:eastAsia="en-IE"/>
+        </w:rPr>
+        <w:t xml:space="preserve">, </w:t>
+      </w:r>
+      <w:r>
+        <w:rPr>
+          <w:rFonts w:ascii="Arial" w:eastAsia="Times New Roman" w:hAnsi="Arial" w:cs="Arial"/>
+          <w:b/>
+          <w:bCs/>
+          <w:color w:val="000000"/>
+          <w:lang w:eastAsia="en-IE"/>
+        </w:rPr>
+        <w:t>CustomerID</w:t>
+      </w:r>
+      <w:r>
+        <w:rPr>
+          <w:rFonts w:ascii="Arial" w:eastAsia="Times New Roman" w:hAnsi="Arial" w:cs="Arial"/>
+          <w:color w:val="000000"/>
+          <w:lang w:eastAsia="en-IE"/>
+        </w:rPr>
+        <w:t xml:space="preserve">, CheckInDate, NumberOfRooms, </w:t>
+      </w:r>
+      <w:r>
+        <w:rPr>
+          <w:rFonts w:ascii="Arial" w:eastAsia="Times New Roman" w:hAnsi="Arial" w:cs="Arial"/>
+          <w:b/>
+          <w:bCs/>
+          <w:color w:val="000000"/>
+          <w:lang w:eastAsia="en-IE"/>
+        </w:rPr>
+        <w:t>RoomNumbe</w:t>
+      </w:r>
+      <w:r>
+        <w:rPr>
+          <w:rFonts w:ascii="Arial" w:eastAsia="Times New Roman" w:hAnsi="Arial" w:cs="Arial"/>
+          <w:color w:val="000000"/>
+          <w:lang w:eastAsia="en-IE"/>
+        </w:rPr>
+        <w:t>r</w:t>
+      </w:r>
+      <w:r>
+        <w:rPr>
+          <w:rFonts w:ascii="Arial" w:eastAsia="Times New Roman" w:hAnsi="Arial" w:cs="Arial"/>
+          <w:color w:val="000000"/>
+          <w:lang w:eastAsia="en-IE"/>
+        </w:rPr>
+        <w:t>, DurationOfStay</w:t>
+      </w:r>
+      <w:r>
+        <w:rPr>
+          <w:rFonts w:ascii="Arial" w:eastAsia="Times New Roman" w:hAnsi="Arial" w:cs="Arial"/>
+          <w:color w:val="000000"/>
+          <w:lang w:eastAsia="en-IE"/>
+        </w:rPr>
+        <w:t>)</w:t>
+      </w:r>
+    </w:p>
+    <w:p>
+      <w:pPr>
+        <w:numPr>
+          <w:ilvl w:val="0"/>
+          <w:numId w:val="2"/>
+        </w:numPr>
+        <w:textAlignment w:val="baseline"/>
+        <w:rPr>
+          <w:rFonts w:ascii="Arial" w:eastAsia="Times New Roman" w:hAnsi="Arial" w:cs="Arial"/>
+          <w:color w:val="000000"/>
+          <w:lang w:eastAsia="en-IE"/>
+        </w:rPr>
+      </w:pPr>
+      <w:r>
+        <w:rPr>
+          <w:rFonts w:ascii="Arial" w:eastAsia="Times New Roman" w:hAnsi="Arial" w:cs="Arial"/>
+          <w:color w:val="000000"/>
+          <w:lang w:eastAsia="en-IE"/>
+        </w:rPr>
+        <w:t>TotalRoomsAvailable(NumberOfAvailableRooms, Availability)</w:t>
+      </w:r>
+    </w:p>
+    <w:p>
+      <w:pPr>
+        <w:numPr>
+          <w:ilvl w:val="0"/>
+          <w:numId w:val="2"/>
+        </w:numPr>
+        <w:textAlignment w:val="baseline"/>
+        <w:rPr>
+          <w:rFonts w:ascii="Arial" w:eastAsia="Times New Roman" w:hAnsi="Arial" w:cs="Arial"/>
+          <w:color w:val="000000"/>
+          <w:lang w:eastAsia="en-IE"/>
+        </w:rPr>
+      </w:pPr>
+      <w:r>
+        <w:rPr>
+          <w:rFonts w:ascii="Arial" w:eastAsia="Times New Roman" w:hAnsi="Arial" w:cs="Arial"/>
+          <w:color w:val="000000"/>
+          <w:lang w:eastAsia="en-IE"/>
+        </w:rPr>
+        <w:t>Customer(</w:t>
+      </w:r>
+      <w:r>
+        <w:rPr>
+          <w:rFonts w:ascii="Arial" w:eastAsia="Times New Roman" w:hAnsi="Arial" w:cs="Arial"/>
+          <w:color w:val="000000"/>
+          <w:u w:val="single"/>
+          <w:lang w:eastAsia="en-IE"/>
+        </w:rPr>
+        <w:t>CustomerID</w:t>
+      </w:r>
+      <w:r>
+        <w:rPr>
+          <w:rFonts w:ascii="Arial" w:eastAsia="Times New Roman" w:hAnsi="Arial" w:cs="Arial"/>
+          <w:b/>
+          <w:bCs/>
+          <w:color w:val="000000"/>
+          <w:lang w:eastAsia="en-IE"/>
+        </w:rPr>
+        <w:t xml:space="preserve">, </w:t>
+      </w:r>
+      <w:r>
+        <w:rPr>
+          <w:rFonts w:ascii="Arial" w:eastAsia="Times New Roman" w:hAnsi="Arial" w:cs="Arial"/>
+          <w:color w:val="000000"/>
+          <w:lang w:eastAsia="en-IE"/>
+        </w:rPr>
+        <w:t>BookingId)</w:t>
+      </w:r>
+      <w:bookmarkStart w:id="0" w:name="_GoBack"/>
+      <w:bookmarkEnd w:id="0"/>
+    </w:p>
+    <w:p>
+      <w:pPr>
+        <w:numPr>
+          <w:ilvl w:val="0"/>
+          <w:numId w:val="2"/>
+        </w:numPr>
+        <w:textAlignment w:val="baseline"/>
+        <w:rPr>
+          <w:rFonts w:ascii="Arial" w:eastAsia="Times New Roman" w:hAnsi="Arial" w:cs="Arial"/>
+          <w:color w:val="000000"/>
+          <w:lang w:eastAsia="en-IE"/>
+        </w:rPr>
+      </w:pPr>
+      <w:r>
+        <w:rPr>
+          <w:rFonts w:ascii="Arial" w:eastAsia="Times New Roman" w:hAnsi="Arial" w:cs="Arial"/>
+          <w:color w:val="000000"/>
+          <w:lang w:eastAsia="en-IE"/>
+        </w:rPr>
+        <w:t>Bookings(</w:t>
+      </w:r>
+      <w:r>
+        <w:rPr>
+          <w:rFonts w:ascii="Arial" w:eastAsia="Times New Roman" w:hAnsi="Arial" w:cs="Arial"/>
+          <w:b/>
+          <w:bCs/>
+          <w:color w:val="000000"/>
+          <w:lang w:eastAsia="en-IE"/>
+        </w:rPr>
+        <w:t>BookingID</w:t>
+      </w:r>
+      <w:r>
+        <w:rPr>
+          <w:rFonts w:ascii="Arial" w:eastAsia="Times New Roman" w:hAnsi="Arial" w:cs="Arial"/>
+          <w:color w:val="000000"/>
+          <w:lang w:eastAsia="en-IE"/>
+        </w:rPr>
+        <w:t>)</w:t>
+      </w:r>
+    </w:p>
+    <w:p>
+      <w:pPr>
+        <w:numPr>
+          <w:ilvl w:val="0"/>
+          <w:numId w:val="2"/>
+        </w:numPr>
+        <w:textAlignment w:val="baseline"/>
+        <w:rPr>
+          <w:rFonts w:ascii="Arial" w:eastAsia="Times New Roman" w:hAnsi="Arial" w:cs="Arial"/>
+          <w:color w:val="000000"/>
+          <w:lang w:eastAsia="en-IE"/>
+        </w:rPr>
+      </w:pPr>
+      <w:r>
+        <w:rPr>
+          <w:rFonts w:ascii="Arial" w:eastAsia="Times New Roman" w:hAnsi="Arial" w:cs="Arial"/>
+          <w:color w:val="000000"/>
+          <w:lang w:eastAsia="en-IE"/>
+        </w:rPr>
+        <w:t>Guests(FirstName, SecondName, AgeGroup, BookingID)</w:t>
+      </w:r>
+    </w:p>
+    <w:p>
+      <w:pPr>
+        <w:numPr>
+          <w:ilvl w:val="0"/>
+          <w:numId w:val="2"/>
+        </w:numPr>
+        <w:textAlignment w:val="baseline"/>
+        <w:rPr>
+          <w:rFonts w:ascii="Arial" w:eastAsia="Times New Roman" w:hAnsi="Arial" w:cs="Arial"/>
+          <w:color w:val="000000"/>
+          <w:lang w:eastAsia="en-IE"/>
+        </w:rPr>
+      </w:pPr>
+      <w:r>
+        <w:rPr>
+          <w:rFonts w:ascii="Arial" w:eastAsia="Times New Roman" w:hAnsi="Arial" w:cs="Arial"/>
+          <w:color w:val="000000"/>
+          <w:lang w:eastAsia="en-IE"/>
+        </w:rPr>
+        <w:t>BookingRealationship(</w:t>
+      </w:r>
+      <w:r>
+        <w:rPr>
+          <w:rFonts w:ascii="Arial" w:eastAsia="Times New Roman" w:hAnsi="Arial" w:cs="Arial"/>
+          <w:b/>
+          <w:bCs/>
+          <w:color w:val="000000"/>
+          <w:lang w:eastAsia="en-IE"/>
+        </w:rPr>
+        <w:t>CustomerID</w:t>
+      </w:r>
+      <w:r>
+        <w:rPr>
+          <w:rFonts w:ascii="Arial" w:eastAsia="Times New Roman" w:hAnsi="Arial" w:cs="Arial"/>
+          <w:color w:val="000000"/>
+          <w:lang w:eastAsia="en-IE"/>
+        </w:rPr>
+        <w:t xml:space="preserve">, </w:t>
+      </w:r>
+      <w:r>
+        <w:rPr>
+          <w:rFonts w:ascii="Arial" w:eastAsia="Times New Roman" w:hAnsi="Arial" w:cs="Arial"/>
+          <w:b/>
+          <w:bCs/>
+          <w:color w:val="000000"/>
+          <w:lang w:eastAsia="en-IE"/>
+        </w:rPr>
+        <w:t>BookingID</w:t>
+      </w:r>
+      <w:r>
+        <w:rPr>
+          <w:rFonts w:ascii="Arial" w:eastAsia="Times New Roman" w:hAnsi="Arial" w:cs="Arial"/>
+          <w:color w:val="000000"/>
+          <w:lang w:eastAsia="en-IE"/>
+        </w:rPr>
+        <w:t>)</w:t>
+      </w:r>
+    </w:p>
+    <w:p>
+      <w:pPr>
+        <w:rPr>
+          <w:lang w:val="en-GB"/>
+        </w:rPr>
+      </w:pPr>
     </w:p>
     <w:p>
       <w:pPr>
@@ -440,7 +890,6 @@
         <w:rPr>
           <w:lang w:val="en-GB"/>
         </w:rPr>
-        <w:lastRenderedPageBreak/>
         <w:t>View definitions</w:t>
       </w:r>
     </w:p>
@@ -669,6 +1118,7 @@
           <w:noProof/>
           <w:lang w:val="en-IE" w:eastAsia="en-IE"/>
         </w:rPr>
+        <w:lastRenderedPageBreak/>
         <w:drawing>
           <wp:inline distT="0" distB="0" distL="0" distR="0">
             <wp:extent cx="4930775" cy="1203960"/>
@@ -805,7 +1255,6 @@
           <w:noProof/>
           <w:lang w:val="en-IE" w:eastAsia="en-IE"/>
         </w:rPr>
-        <w:lastRenderedPageBreak/>
         <w:drawing>
           <wp:inline distT="0" distB="0" distL="0" distR="0">
             <wp:extent cx="4954270" cy="1169035"/>
@@ -1251,6 +1700,7 @@
           <w:noProof/>
           <w:lang w:val="en-IE" w:eastAsia="en-IE"/>
         </w:rPr>
+        <w:lastRenderedPageBreak/>
         <w:drawing>
           <wp:inline distT="0" distB="0" distL="0" distR="0">
             <wp:extent cx="5034915" cy="1851660"/>
@@ -1337,7 +1787,6 @@
         <w:rPr>
           <w:lang w:val="en-GB"/>
         </w:rPr>
-        <w:lastRenderedPageBreak/>
         <w:t>Check</w:t>
       </w:r>
       <w:r>
@@ -1685,6 +2134,13 @@
     </w:p>
     <w:p>
       <w:pPr>
+        <w:rPr>
+          <w:lang w:val="en-GB"/>
+        </w:rPr>
+      </w:pPr>
+    </w:p>
+    <w:p>
+      <w:pPr>
         <w:pStyle w:val="ListParagraph"/>
         <w:numPr>
           <w:ilvl w:val="0"/>
@@ -1698,6 +2154,7 @@
         <w:rPr>
           <w:lang w:val="en-GB"/>
         </w:rPr>
+        <w:lastRenderedPageBreak/>
         <w:t xml:space="preserve">The </w:t>
       </w:r>
       <w:r>
@@ -1786,47 +2243,6 @@
     </w:p>
     <w:p>
       <w:pPr>
-        <w:ind w:left="360"/>
-        <w:rPr>
-          <w:lang w:val="en-GB"/>
-        </w:rPr>
-      </w:pPr>
-    </w:p>
-    <w:p>
-      <w:pPr>
-        <w:ind w:left="360"/>
-        <w:rPr>
-          <w:lang w:val="en-GB"/>
-        </w:rPr>
-      </w:pPr>
-    </w:p>
-    <w:p>
-      <w:pPr>
-        <w:ind w:left="360"/>
-        <w:rPr>
-          <w:lang w:val="en-GB"/>
-        </w:rPr>
-      </w:pPr>
-    </w:p>
-    <w:p>
-      <w:pPr>
-        <w:ind w:left="360"/>
-        <w:rPr>
-          <w:lang w:val="en-GB"/>
-        </w:rPr>
-      </w:pPr>
-    </w:p>
-    <w:p>
-      <w:pPr>
-        <w:ind w:left="360"/>
-        <w:rPr>
-          <w:lang w:val="en-GB"/>
-        </w:rPr>
-      </w:pPr>
-    </w:p>
-    <w:p>
-      <w:pPr>
-        <w:ind w:left="360"/>
         <w:rPr>
           <w:lang w:val="en-GB"/>
         </w:rPr>
@@ -1898,7 +2314,6 @@
           <w:lang w:val="en-GB"/>
         </w:rPr>
       </w:pPr>
-      <w:bookmarkStart w:id="0" w:name="_GoBack"/>
       <w:r>
         <w:rPr>
           <w:noProof/>
@@ -1946,7 +2361,6 @@
           </wp:inline>
         </w:drawing>
       </w:r>
-      <w:bookmarkEnd w:id="0"/>
     </w:p>
     <w:sectPr>
       <w:pgSz w:w="11900" w:h="16840"/>
@@ -1960,6 +2374,155 @@
 <file path=word/numbering.xml><?xml version="1.0" encoding="utf-8"?>
 <w:numbering xmlns:wpc="http://schemas.microsoft.com/office/word/2010/wordprocessingCanvas" xmlns:mc="http://schemas.openxmlformats.org/markup-compatibility/2006" xmlns:o="urn:schemas-microsoft-com:office:office" xmlns:r="http://schemas.openxmlformats.org/officeDocument/2006/relationships" xmlns:m="http://schemas.openxmlformats.org/officeDocument/2006/math" xmlns:v="urn:schemas-microsoft-com:vml" xmlns:wp14="http://schemas.microsoft.com/office/word/2010/wordprocessingDrawing" xmlns:wp="http://schemas.openxmlformats.org/drawingml/2006/wordprocessingDrawing" xmlns:w10="urn:schemas-microsoft-com:office:word" xmlns:w="http://schemas.openxmlformats.org/wordprocessingml/2006/main" xmlns:w14="http://schemas.microsoft.com/office/word/2010/wordml" xmlns:w15="http://schemas.microsoft.com/office/word/2012/wordml" xmlns:wpg="http://schemas.microsoft.com/office/word/2010/wordprocessingGroup" xmlns:wpi="http://schemas.microsoft.com/office/word/2010/wordprocessingInk" xmlns:wne="http://schemas.microsoft.com/office/word/2006/wordml" xmlns:wps="http://schemas.microsoft.com/office/word/2010/wordprocessingShape" mc:Ignorable="w14 w15 wp14">
   <w:abstractNum w:abstractNumId="0" w15:restartNumberingAfterBreak="0">
+    <w:nsid w:val="34F02469"/>
+    <w:multiLevelType w:val="multilevel"/>
+    <w:tmpl w:val="0FCC791A"/>
+    <w:lvl w:ilvl="0">
+      <w:start w:val="1"/>
+      <w:numFmt w:val="bullet"/>
+      <w:lvlText w:val=""/>
+      <w:lvlJc w:val="left"/>
+      <w:pPr>
+        <w:tabs>
+          <w:tab w:val="num" w:pos="720"/>
+        </w:tabs>
+        <w:ind w:left="720" w:hanging="360"/>
+      </w:pPr>
+      <w:rPr>
+        <w:rFonts w:ascii="Symbol" w:hAnsi="Symbol" w:hint="default"/>
+        <w:sz w:val="20"/>
+      </w:rPr>
+    </w:lvl>
+    <w:lvl w:ilvl="1" w:tentative="1">
+      <w:start w:val="1"/>
+      <w:numFmt w:val="bullet"/>
+      <w:lvlText w:val="o"/>
+      <w:lvlJc w:val="left"/>
+      <w:pPr>
+        <w:tabs>
+          <w:tab w:val="num" w:pos="1440"/>
+        </w:tabs>
+        <w:ind w:left="1440" w:hanging="360"/>
+      </w:pPr>
+      <w:rPr>
+        <w:rFonts w:ascii="Courier New" w:hAnsi="Courier New" w:hint="default"/>
+        <w:sz w:val="20"/>
+      </w:rPr>
+    </w:lvl>
+    <w:lvl w:ilvl="2" w:tentative="1">
+      <w:start w:val="1"/>
+      <w:numFmt w:val="bullet"/>
+      <w:lvlText w:val=""/>
+      <w:lvlJc w:val="left"/>
+      <w:pPr>
+        <w:tabs>
+          <w:tab w:val="num" w:pos="2160"/>
+        </w:tabs>
+        <w:ind w:left="2160" w:hanging="360"/>
+      </w:pPr>
+      <w:rPr>
+        <w:rFonts w:ascii="Wingdings" w:hAnsi="Wingdings" w:hint="default"/>
+        <w:sz w:val="20"/>
+      </w:rPr>
+    </w:lvl>
+    <w:lvl w:ilvl="3" w:tentative="1">
+      <w:start w:val="1"/>
+      <w:numFmt w:val="bullet"/>
+      <w:lvlText w:val=""/>
+      <w:lvlJc w:val="left"/>
+      <w:pPr>
+        <w:tabs>
+          <w:tab w:val="num" w:pos="2880"/>
+        </w:tabs>
+        <w:ind w:left="2880" w:hanging="360"/>
+      </w:pPr>
+      <w:rPr>
+        <w:rFonts w:ascii="Wingdings" w:hAnsi="Wingdings" w:hint="default"/>
+        <w:sz w:val="20"/>
+      </w:rPr>
+    </w:lvl>
+    <w:lvl w:ilvl="4" w:tentative="1">
+      <w:start w:val="1"/>
+      <w:numFmt w:val="bullet"/>
+      <w:lvlText w:val=""/>
+      <w:lvlJc w:val="left"/>
+      <w:pPr>
+        <w:tabs>
+          <w:tab w:val="num" w:pos="3600"/>
+        </w:tabs>
+        <w:ind w:left="3600" w:hanging="360"/>
+      </w:pPr>
+      <w:rPr>
+        <w:rFonts w:ascii="Wingdings" w:hAnsi="Wingdings" w:hint="default"/>
+        <w:sz w:val="20"/>
+      </w:rPr>
+    </w:lvl>
+    <w:lvl w:ilvl="5" w:tentative="1">
+      <w:start w:val="1"/>
+      <w:numFmt w:val="bullet"/>
+      <w:lvlText w:val=""/>
+      <w:lvlJc w:val="left"/>
+      <w:pPr>
+        <w:tabs>
+          <w:tab w:val="num" w:pos="4320"/>
+        </w:tabs>
+        <w:ind w:left="4320" w:hanging="360"/>
+      </w:pPr>
+      <w:rPr>
+        <w:rFonts w:ascii="Wingdings" w:hAnsi="Wingdings" w:hint="default"/>
+        <w:sz w:val="20"/>
+      </w:rPr>
+    </w:lvl>
+    <w:lvl w:ilvl="6" w:tentative="1">
+      <w:start w:val="1"/>
+      <w:numFmt w:val="bullet"/>
+      <w:lvlText w:val=""/>
+      <w:lvlJc w:val="left"/>
+      <w:pPr>
+        <w:tabs>
+          <w:tab w:val="num" w:pos="5040"/>
+        </w:tabs>
+        <w:ind w:left="5040" w:hanging="360"/>
+      </w:pPr>
+      <w:rPr>
+        <w:rFonts w:ascii="Wingdings" w:hAnsi="Wingdings" w:hint="default"/>
+        <w:sz w:val="20"/>
+      </w:rPr>
+    </w:lvl>
+    <w:lvl w:ilvl="7" w:tentative="1">
+      <w:start w:val="1"/>
+      <w:numFmt w:val="bullet"/>
+      <w:lvlText w:val=""/>
+      <w:lvlJc w:val="left"/>
+      <w:pPr>
+        <w:tabs>
+          <w:tab w:val="num" w:pos="5760"/>
+        </w:tabs>
+        <w:ind w:left="5760" w:hanging="360"/>
+      </w:pPr>
+      <w:rPr>
+        <w:rFonts w:ascii="Wingdings" w:hAnsi="Wingdings" w:hint="default"/>
+        <w:sz w:val="20"/>
+      </w:rPr>
+    </w:lvl>
+    <w:lvl w:ilvl="8" w:tentative="1">
+      <w:start w:val="1"/>
+      <w:numFmt w:val="bullet"/>
+      <w:lvlText w:val=""/>
+      <w:lvlJc w:val="left"/>
+      <w:pPr>
+        <w:tabs>
+          <w:tab w:val="num" w:pos="6480"/>
+        </w:tabs>
+        <w:ind w:left="6480" w:hanging="360"/>
+      </w:pPr>
+      <w:rPr>
+        <w:rFonts w:ascii="Wingdings" w:hAnsi="Wingdings" w:hint="default"/>
+        <w:sz w:val="20"/>
+      </w:rPr>
+    </w:lvl>
+  </w:abstractNum>
+  <w:abstractNum w:abstractNumId="1" w15:restartNumberingAfterBreak="0">
     <w:nsid w:val="5F2B38CE"/>
     <w:multiLevelType w:val="hybridMultilevel"/>
     <w:tmpl w:val="9CBA1BE2"/>
@@ -2049,6 +2612,9 @@
     </w:lvl>
   </w:abstractNum>
   <w:num w:numId="1">
+    <w:abstractNumId w:val="1"/>
+  </w:num>
+  <w:num w:numId="2">
     <w:abstractNumId w:val="0"/>
   </w:num>
 </w:numbering>

</xml_diff>